<commit_message>
Updated the self assessment guide to locate lines and file names.
</commit_message>
<xml_diff>
--- a/Self_assessment_document.docx
+++ b/Self_assessment_document.docx
@@ -570,14 +570,14 @@
         <w:tblLook w:val="04A0" w:firstRow="1" w:lastRow="0" w:firstColumn="1" w:lastColumn="0" w:noHBand="0" w:noVBand="1"/>
       </w:tblPr>
       <w:tblGrid>
-        <w:gridCol w:w="665"/>
-        <w:gridCol w:w="1730"/>
-        <w:gridCol w:w="6621"/>
+        <w:gridCol w:w="672"/>
+        <w:gridCol w:w="1755"/>
+        <w:gridCol w:w="6589"/>
       </w:tblGrid>
       <w:tr>
         <w:tc>
           <w:tcPr>
-            <w:tcW w:w="562" w:type="dxa"/>
+            <w:tcW w:w="672" w:type="dxa"/>
             <w:shd w:val="clear" w:color="auto" w:fill="D9D9D9" w:themeFill="background1" w:themeFillShade="D9"/>
             <w:vAlign w:val="center"/>
           </w:tcPr>
@@ -603,7 +603,7 @@
         </w:tc>
         <w:tc>
           <w:tcPr>
-            <w:tcW w:w="1384" w:type="dxa"/>
+            <w:tcW w:w="1755" w:type="dxa"/>
             <w:shd w:val="clear" w:color="auto" w:fill="D9D9D9" w:themeFill="background1" w:themeFillShade="D9"/>
             <w:vAlign w:val="center"/>
           </w:tcPr>
@@ -629,7 +629,7 @@
         </w:tc>
         <w:tc>
           <w:tcPr>
-            <w:tcW w:w="7070" w:type="dxa"/>
+            <w:tcW w:w="6589" w:type="dxa"/>
             <w:shd w:val="clear" w:color="auto" w:fill="D9D9D9" w:themeFill="background1" w:themeFillShade="D9"/>
             <w:vAlign w:val="center"/>
           </w:tcPr>
@@ -660,7 +660,7 @@
         </w:trPr>
         <w:tc>
           <w:tcPr>
-            <w:tcW w:w="562" w:type="dxa"/>
+            <w:tcW w:w="672" w:type="dxa"/>
             <w:vMerge w:val="restart"/>
             <w:vAlign w:val="center"/>
           </w:tcPr>
@@ -682,7 +682,7 @@
         </w:tc>
         <w:tc>
           <w:tcPr>
-            <w:tcW w:w="1384" w:type="dxa"/>
+            <w:tcW w:w="1755" w:type="dxa"/>
             <w:vAlign w:val="center"/>
           </w:tcPr>
           <w:p>
@@ -703,84 +703,78 @@
         </w:tc>
         <w:tc>
           <w:tcPr>
-            <w:tcW w:w="7070" w:type="dxa"/>
-            <w:vAlign w:val="center"/>
-          </w:tcPr>
-          <w:p>
-            <w:pPr>
-              <w:rPr>
-                <w:sz w:val="20"/>
-                <w:szCs w:val="20"/>
-              </w:rPr>
-            </w:pPr>
-            <w:r>
-              <w:rPr>
-                <w:sz w:val="20"/>
-                <w:szCs w:val="20"/>
-              </w:rPr>
-              <w:t xml:space="preserve">In my code I’ve used GLSLs vec3 and vec2 types in </w:t>
-            </w:r>
-            <w:proofErr w:type="spellStart"/>
-            <w:r>
-              <w:rPr>
-                <w:sz w:val="20"/>
-                <w:szCs w:val="20"/>
-              </w:rPr>
-              <w:t>vertexShader.glsl</w:t>
-            </w:r>
-            <w:proofErr w:type="spellEnd"/>
-            <w:r>
-              <w:rPr>
-                <w:sz w:val="20"/>
-                <w:szCs w:val="20"/>
-              </w:rPr>
-              <w:t xml:space="preserve"> to store the vertex positions and texture coordinates. They are passed into the shader using vertex attributes in the render loop in coursework.cpp. The vec3 vertex position is then converted into a vec4 which allows for matrix multiplication (used for the MVP) </w:t>
-            </w:r>
-          </w:p>
-          <w:p>
-            <w:pPr>
-              <w:rPr>
-                <w:sz w:val="20"/>
-                <w:szCs w:val="20"/>
-              </w:rPr>
-            </w:pPr>
-          </w:p>
-          <w:p>
-            <w:pPr>
-              <w:rPr>
-                <w:sz w:val="20"/>
-                <w:szCs w:val="20"/>
-              </w:rPr>
-            </w:pPr>
-            <w:r>
-              <w:rPr>
-                <w:sz w:val="20"/>
-                <w:szCs w:val="20"/>
-              </w:rPr>
-              <w:t xml:space="preserve">For transformations I have used </w:t>
-            </w:r>
-            <w:proofErr w:type="spellStart"/>
-            <w:r>
-              <w:rPr>
-                <w:sz w:val="20"/>
-                <w:szCs w:val="20"/>
-              </w:rPr>
-              <w:t>glm</w:t>
-            </w:r>
-            <w:proofErr w:type="spellEnd"/>
-            <w:r>
-              <w:rPr>
-                <w:sz w:val="20"/>
-                <w:szCs w:val="20"/>
-              </w:rPr>
-              <w:t xml:space="preserve">::mat4 matrix objects in coursework.cpp. These include </w:t>
-            </w:r>
-            <w:r>
-              <w:rPr>
-                <w:sz w:val="20"/>
-                <w:szCs w:val="20"/>
-              </w:rPr>
-              <w:t>translation, rotation and scaling matrices (within the render loop) which is then multiplied to form a final matrix MVP</w:t>
+            <w:tcW w:w="6589" w:type="dxa"/>
+            <w:vAlign w:val="center"/>
+          </w:tcPr>
+          <w:p>
+            <w:pPr>
+              <w:rPr>
+                <w:sz w:val="20"/>
+                <w:szCs w:val="20"/>
+              </w:rPr>
+            </w:pPr>
+            <w:r>
+              <w:rPr>
+                <w:sz w:val="20"/>
+                <w:szCs w:val="20"/>
+              </w:rPr>
+              <w:t xml:space="preserve">Coursework.cpp, lines </w:t>
+            </w:r>
+            <w:r>
+              <w:rPr>
+                <w:sz w:val="20"/>
+                <w:szCs w:val="20"/>
+              </w:rPr>
+              <w:t>23-29</w:t>
+            </w:r>
+            <w:r>
+              <w:rPr>
+                <w:sz w:val="20"/>
+                <w:szCs w:val="20"/>
+              </w:rPr>
+              <w:t xml:space="preserve"> use of glm:: vec3 in the object structure, lines </w:t>
+            </w:r>
+            <w:r>
+              <w:rPr>
+                <w:sz w:val="20"/>
+                <w:szCs w:val="20"/>
+              </w:rPr>
+              <w:t>31-40</w:t>
+            </w:r>
+            <w:r>
+              <w:rPr>
+                <w:sz w:val="20"/>
+                <w:szCs w:val="20"/>
+              </w:rPr>
+              <w:t xml:space="preserve"> use of glm::vec3 in Light structure</w:t>
+            </w:r>
+            <w:r>
+              <w:rPr>
+                <w:sz w:val="20"/>
+                <w:szCs w:val="20"/>
+              </w:rPr>
+              <w:t xml:space="preserve">. Line 278 for multiple vector initialisations </w:t>
+            </w:r>
+            <w:r>
+              <w:rPr>
+                <w:sz w:val="20"/>
+                <w:szCs w:val="20"/>
+              </w:rPr>
+              <w:t xml:space="preserve">    glm::vec3 positions[] = {</w:t>
+            </w:r>
+            <w:r>
+              <w:rPr>
+                <w:sz w:val="20"/>
+                <w:szCs w:val="20"/>
+              </w:rPr>
+              <w:t xml:space="preserve">, </w:t>
+            </w:r>
+            <w:r>
+              <w:rPr>
+                <w:sz w:val="20"/>
+                <w:szCs w:val="20"/>
+              </w:rPr>
+              <w:t>lines 438-442 using and combining matrices to compute a MVP Matrix</w:t>
             </w:r>
           </w:p>
         </w:tc>
@@ -791,7 +785,7 @@
         </w:trPr>
         <w:tc>
           <w:tcPr>
-            <w:tcW w:w="562" w:type="dxa"/>
+            <w:tcW w:w="672" w:type="dxa"/>
             <w:vMerge/>
             <w:vAlign w:val="center"/>
           </w:tcPr>
@@ -806,7 +800,7 @@
         </w:tc>
         <w:tc>
           <w:tcPr>
-            <w:tcW w:w="1384" w:type="dxa"/>
+            <w:tcW w:w="1755" w:type="dxa"/>
             <w:vAlign w:val="center"/>
           </w:tcPr>
           <w:p>
@@ -827,26 +821,27 @@
         </w:tc>
         <w:tc>
           <w:tcPr>
-            <w:tcW w:w="7070" w:type="dxa"/>
-            <w:vAlign w:val="center"/>
-          </w:tcPr>
-          <w:p>
-            <w:pPr>
-              <w:rPr>
-                <w:sz w:val="20"/>
-                <w:szCs w:val="20"/>
-              </w:rPr>
-            </w:pPr>
-            <w:r>
-              <w:rPr>
+            <w:tcW w:w="6589" w:type="dxa"/>
+            <w:vAlign w:val="center"/>
+          </w:tcPr>
+          <w:p>
+            <w:pPr>
+              <w:rPr>
+                <w:sz w:val="20"/>
+                <w:szCs w:val="20"/>
+              </w:rPr>
+            </w:pPr>
+            <w:r>
+              <w:rPr>
+                <w:noProof/>
                 <w:sz w:val="20"/>
                 <w:szCs w:val="20"/>
               </w:rPr>
               <w:drawing>
-                <wp:inline distT="0" distB="0" distL="0" distR="0" wp14:anchorId="278B1FB0" wp14:editId="40D2452D">
-                  <wp:extent cx="4124325" cy="5187950"/>
-                  <wp:effectExtent l="0" t="0" r="9525" b="0"/>
-                  <wp:docPr id="1426736537" name="Picture 1"/>
+                <wp:inline distT="0" distB="0" distL="0" distR="0" wp14:anchorId="6906596E" wp14:editId="65E3510E">
+                  <wp:extent cx="3987419" cy="2343150"/>
+                  <wp:effectExtent l="0" t="0" r="0" b="0"/>
+                  <wp:docPr id="964739363" name="Picture 1"/>
                   <wp:cNvGraphicFramePr>
                     <a:graphicFrameLocks xmlns:a="http://schemas.openxmlformats.org/drawingml/2006/main" noChangeAspect="1"/>
                   </wp:cNvGraphicFramePr>
@@ -854,7 +849,7 @@
                     <a:graphicData uri="http://schemas.openxmlformats.org/drawingml/2006/picture">
                       <pic:pic xmlns:pic="http://schemas.openxmlformats.org/drawingml/2006/picture">
                         <pic:nvPicPr>
-                          <pic:cNvPr id="1426736537" name=""/>
+                          <pic:cNvPr id="964739363" name=""/>
                           <pic:cNvPicPr/>
                         </pic:nvPicPr>
                         <pic:blipFill>
@@ -866,7 +861,7 @@
                         <pic:spPr>
                           <a:xfrm>
                             <a:off x="0" y="0"/>
-                            <a:ext cx="4130024" cy="5195119"/>
+                            <a:ext cx="3998127" cy="2349442"/>
                           </a:xfrm>
                           <a:prstGeom prst="rect">
                             <a:avLst/>
@@ -887,7 +882,7 @@
         </w:trPr>
         <w:tc>
           <w:tcPr>
-            <w:tcW w:w="562" w:type="dxa"/>
+            <w:tcW w:w="672" w:type="dxa"/>
             <w:vMerge/>
             <w:vAlign w:val="center"/>
           </w:tcPr>
@@ -902,7 +897,7 @@
         </w:tc>
         <w:tc>
           <w:tcPr>
-            <w:tcW w:w="1384" w:type="dxa"/>
+            <w:tcW w:w="1755" w:type="dxa"/>
             <w:vAlign w:val="center"/>
           </w:tcPr>
           <w:p>
@@ -923,102 +918,59 @@
         </w:tc>
         <w:tc>
           <w:tcPr>
-            <w:tcW w:w="7070" w:type="dxa"/>
-            <w:vAlign w:val="center"/>
-          </w:tcPr>
-          <w:p>
-            <w:pPr>
-              <w:rPr>
-                <w:sz w:val="20"/>
-                <w:szCs w:val="20"/>
-              </w:rPr>
-            </w:pPr>
-            <w:r>
-              <w:rPr>
-                <w:sz w:val="20"/>
-                <w:szCs w:val="20"/>
-              </w:rPr>
-              <w:t xml:space="preserve">In my code, textures are applied to the 3D objects using the fragment and </w:t>
-            </w:r>
-            <w:proofErr w:type="spellStart"/>
-            <w:r>
-              <w:rPr>
-                <w:sz w:val="20"/>
-                <w:szCs w:val="20"/>
-              </w:rPr>
-              <w:t>vertexshaders</w:t>
-            </w:r>
-            <w:proofErr w:type="spellEnd"/>
-            <w:r>
-              <w:rPr>
-                <w:sz w:val="20"/>
-                <w:szCs w:val="20"/>
-              </w:rPr>
-              <w:t xml:space="preserve">. In </w:t>
-            </w:r>
-            <w:proofErr w:type="spellStart"/>
-            <w:r>
-              <w:rPr>
-                <w:sz w:val="20"/>
-                <w:szCs w:val="20"/>
-              </w:rPr>
-              <w:t>coursework.pp</w:t>
-            </w:r>
-            <w:proofErr w:type="spellEnd"/>
-            <w:r>
-              <w:rPr>
-                <w:sz w:val="20"/>
-                <w:szCs w:val="20"/>
-              </w:rPr>
-              <w:t xml:space="preserve">, the texture cat.jpg is loaded and bounded using </w:t>
-            </w:r>
-            <w:proofErr w:type="spellStart"/>
-            <w:r>
-              <w:rPr>
-                <w:sz w:val="20"/>
-                <w:szCs w:val="20"/>
-              </w:rPr>
-              <w:t>glBindTexture</w:t>
-            </w:r>
-            <w:proofErr w:type="spellEnd"/>
-            <w:r>
-              <w:rPr>
-                <w:sz w:val="20"/>
-                <w:szCs w:val="20"/>
-              </w:rPr>
-              <w:t xml:space="preserve">.  The UV coordinates are then passed to the shaders with a attribute index (location) of 1. In </w:t>
-            </w:r>
-            <w:proofErr w:type="spellStart"/>
-            <w:r>
-              <w:rPr>
-                <w:sz w:val="20"/>
-                <w:szCs w:val="20"/>
-              </w:rPr>
-              <w:t>vertexShader.glsl</w:t>
-            </w:r>
-            <w:proofErr w:type="spellEnd"/>
-            <w:r>
-              <w:rPr>
-                <w:sz w:val="20"/>
-                <w:szCs w:val="20"/>
-              </w:rPr>
-              <w:t xml:space="preserve">, the UV coordinates are then received and passed onto the </w:t>
-            </w:r>
-            <w:proofErr w:type="spellStart"/>
-            <w:r>
-              <w:rPr>
-                <w:sz w:val="20"/>
-                <w:szCs w:val="20"/>
-              </w:rPr>
-              <w:t>fragmentShader.glsl</w:t>
-            </w:r>
-            <w:proofErr w:type="spellEnd"/>
-            <w:r>
-              <w:rPr>
-                <w:sz w:val="20"/>
-                <w:szCs w:val="20"/>
-              </w:rPr>
-              <w:t xml:space="preserve">, where the texture is sampled using the UV coordinates and then rendered onto the objects.  </w:t>
+            <w:tcW w:w="6589" w:type="dxa"/>
+            <w:vAlign w:val="center"/>
+          </w:tcPr>
+          <w:p>
+            <w:pPr>
+              <w:rPr>
+                <w:sz w:val="20"/>
+                <w:szCs w:val="20"/>
+              </w:rPr>
+            </w:pPr>
+            <w:r>
+              <w:rPr>
+                <w:sz w:val="20"/>
+                <w:szCs w:val="20"/>
+              </w:rPr>
+              <w:t xml:space="preserve">Coursework.cpp line 239 shader compilation, </w:t>
+            </w:r>
+            <w:r>
+              <w:rPr>
+                <w:sz w:val="20"/>
+                <w:szCs w:val="20"/>
+              </w:rPr>
+              <w:t xml:space="preserve">lines 241-270 loading and binding textures, lines 447 to 465 applying the right texture depending on object type. </w:t>
+            </w:r>
+          </w:p>
+          <w:p>
+            <w:pPr>
+              <w:rPr>
+                <w:sz w:val="20"/>
+                <w:szCs w:val="20"/>
+              </w:rPr>
+            </w:pPr>
+            <w:r>
+              <w:rPr>
+                <w:sz w:val="20"/>
+                <w:szCs w:val="20"/>
+              </w:rPr>
+              <w:t xml:space="preserve">vertexShader.glsl receives and handles the UV coordinates, and outputting UV coordinates to the fragment shader </w:t>
+            </w:r>
+          </w:p>
+          <w:p>
+            <w:pPr>
+              <w:rPr>
+                <w:sz w:val="20"/>
+                <w:szCs w:val="20"/>
+              </w:rPr>
+            </w:pPr>
+            <w:r>
+              <w:rPr>
+                <w:sz w:val="20"/>
+                <w:szCs w:val="20"/>
+              </w:rPr>
+              <w:t>fragmentShader.glsl receives the UV coordinates, declares the 2d texture uniform on line 23 and samples the texture using the UV and outputs the final colours.</w:t>
             </w:r>
           </w:p>
         </w:tc>
@@ -1029,7 +981,7 @@
         </w:trPr>
         <w:tc>
           <w:tcPr>
-            <w:tcW w:w="562" w:type="dxa"/>
+            <w:tcW w:w="672" w:type="dxa"/>
             <w:vMerge w:val="restart"/>
             <w:vAlign w:val="center"/>
           </w:tcPr>
@@ -1051,7 +1003,7 @@
         </w:tc>
         <w:tc>
           <w:tcPr>
-            <w:tcW w:w="1384" w:type="dxa"/>
+            <w:tcW w:w="1755" w:type="dxa"/>
             <w:vAlign w:val="center"/>
           </w:tcPr>
           <w:p>
@@ -1072,53 +1024,43 @@
         </w:tc>
         <w:tc>
           <w:tcPr>
-            <w:tcW w:w="7070" w:type="dxa"/>
-            <w:vAlign w:val="center"/>
-          </w:tcPr>
-          <w:p>
-            <w:pPr>
-              <w:rPr>
-                <w:sz w:val="20"/>
-                <w:szCs w:val="20"/>
-              </w:rPr>
-            </w:pPr>
-            <w:r>
-              <w:rPr>
-                <w:sz w:val="20"/>
-                <w:szCs w:val="20"/>
-              </w:rPr>
-              <w:t xml:space="preserve">In my code, I implemented translation, rotation and scaling using mat4 matrices through the custom functions that are defined in maths.cpp. The functions are Maths::translate, Maths::rotate and Maths::Scale. I then used these functions in coursework.cpp, in the render loop. </w:t>
-            </w:r>
-          </w:p>
-          <w:p>
-            <w:pPr>
-              <w:rPr>
-                <w:sz w:val="20"/>
-                <w:szCs w:val="20"/>
-              </w:rPr>
-            </w:pPr>
-            <w:r>
-              <w:rPr>
-                <w:sz w:val="20"/>
-                <w:szCs w:val="20"/>
-              </w:rPr>
-              <w:t xml:space="preserve">I then also applied combined the individual transformation matrices within the render loop to a single </w:t>
-            </w:r>
-            <w:proofErr w:type="spellStart"/>
-            <w:r>
-              <w:rPr>
-                <w:sz w:val="20"/>
-                <w:szCs w:val="20"/>
-              </w:rPr>
-              <w:t>modelMatrix</w:t>
-            </w:r>
-            <w:proofErr w:type="spellEnd"/>
-            <w:r>
-              <w:rPr>
-                <w:sz w:val="20"/>
-                <w:szCs w:val="20"/>
-              </w:rPr>
-              <w:t xml:space="preserve"> (translate * rotate * scale) which is a key part of the MVP matrix</w:t>
+            <w:tcW w:w="6589" w:type="dxa"/>
+            <w:vAlign w:val="center"/>
+          </w:tcPr>
+          <w:p>
+            <w:pPr>
+              <w:rPr>
+                <w:sz w:val="20"/>
+                <w:szCs w:val="20"/>
+              </w:rPr>
+            </w:pPr>
+            <w:r>
+              <w:rPr>
+                <w:sz w:val="20"/>
+                <w:szCs w:val="20"/>
+              </w:rPr>
+              <w:t>C</w:t>
+            </w:r>
+            <w:r>
+              <w:rPr>
+                <w:sz w:val="20"/>
+                <w:szCs w:val="20"/>
+              </w:rPr>
+              <w:t>oursw</w:t>
+            </w:r>
+            <w:r>
+              <w:rPr>
+                <w:sz w:val="20"/>
+                <w:szCs w:val="20"/>
+              </w:rPr>
+              <w:t>ork.cpp lines 438 – 444 and lines 476 – 482.</w:t>
+            </w:r>
+            <w:r>
+              <w:rPr>
+                <w:sz w:val="20"/>
+                <w:szCs w:val="20"/>
+              </w:rPr>
+              <w:t>`z</w:t>
             </w:r>
           </w:p>
         </w:tc>
@@ -1129,7 +1071,7 @@
         </w:trPr>
         <w:tc>
           <w:tcPr>
-            <w:tcW w:w="562" w:type="dxa"/>
+            <w:tcW w:w="672" w:type="dxa"/>
             <w:vMerge/>
             <w:vAlign w:val="center"/>
           </w:tcPr>
@@ -1144,7 +1086,7 @@
         </w:tc>
         <w:tc>
           <w:tcPr>
-            <w:tcW w:w="1384" w:type="dxa"/>
+            <w:tcW w:w="1755" w:type="dxa"/>
             <w:vAlign w:val="center"/>
           </w:tcPr>
           <w:p>
@@ -1165,43 +1107,22 @@
         </w:tc>
         <w:tc>
           <w:tcPr>
-            <w:tcW w:w="7070" w:type="dxa"/>
-            <w:vAlign w:val="center"/>
-          </w:tcPr>
-          <w:p>
-            <w:pPr>
-              <w:rPr>
-                <w:sz w:val="20"/>
-                <w:szCs w:val="20"/>
-              </w:rPr>
-            </w:pPr>
-            <w:r>
-              <w:rPr>
-                <w:sz w:val="20"/>
-                <w:szCs w:val="20"/>
-              </w:rPr>
-              <w:t xml:space="preserve">Please see 62, 65, 68 </w:t>
-            </w:r>
-            <w:r>
-              <w:rPr>
-                <w:sz w:val="20"/>
-                <w:szCs w:val="20"/>
-              </w:rPr>
-              <w:sym w:font="Wingdings" w:char="F0E0"/>
-            </w:r>
-            <w:r>
-              <w:rPr>
-                <w:sz w:val="20"/>
-                <w:szCs w:val="20"/>
-              </w:rPr>
-              <w:t xml:space="preserve"> </w:t>
-            </w:r>
-            <w:r>
-              <w:rPr>
-                <w:sz w:val="20"/>
-                <w:szCs w:val="20"/>
-              </w:rPr>
-              <w:t>LO1: Implementation of students own functions for calculating view and projection matrices.</w:t>
+            <w:tcW w:w="6589" w:type="dxa"/>
+            <w:vAlign w:val="center"/>
+          </w:tcPr>
+          <w:p>
+            <w:pPr>
+              <w:rPr>
+                <w:sz w:val="20"/>
+                <w:szCs w:val="20"/>
+              </w:rPr>
+            </w:pPr>
+            <w:r>
+              <w:rPr>
+                <w:sz w:val="20"/>
+                <w:szCs w:val="20"/>
+              </w:rPr>
+              <w:t>Please see LO1 for 62 – 68 Mark</w:t>
             </w:r>
           </w:p>
         </w:tc>
@@ -1212,7 +1133,7 @@
         </w:trPr>
         <w:tc>
           <w:tcPr>
-            <w:tcW w:w="562" w:type="dxa"/>
+            <w:tcW w:w="672" w:type="dxa"/>
             <w:vMerge/>
             <w:vAlign w:val="center"/>
           </w:tcPr>
@@ -1227,7 +1148,7 @@
         </w:tc>
         <w:tc>
           <w:tcPr>
-            <w:tcW w:w="1384" w:type="dxa"/>
+            <w:tcW w:w="1755" w:type="dxa"/>
             <w:vAlign w:val="center"/>
           </w:tcPr>
           <w:p>
@@ -1248,91 +1169,22 @@
         </w:tc>
         <w:tc>
           <w:tcPr>
-            <w:tcW w:w="7070" w:type="dxa"/>
-            <w:vAlign w:val="center"/>
-          </w:tcPr>
-          <w:p>
-            <w:pPr>
-              <w:rPr>
-                <w:sz w:val="20"/>
-                <w:szCs w:val="20"/>
-              </w:rPr>
-            </w:pPr>
-            <w:r>
-              <w:rPr>
-                <w:sz w:val="20"/>
-                <w:szCs w:val="20"/>
-              </w:rPr>
-              <w:t xml:space="preserve">In my code I have created a 3D world using multiple instances of a single object type (in coursework.cpp).First the code defines a </w:t>
-            </w:r>
-            <w:proofErr w:type="spellStart"/>
-            <w:r>
-              <w:rPr>
-                <w:sz w:val="20"/>
-                <w:szCs w:val="20"/>
-              </w:rPr>
-              <w:t>resuable</w:t>
-            </w:r>
-            <w:proofErr w:type="spellEnd"/>
-            <w:r>
-              <w:rPr>
-                <w:sz w:val="20"/>
-                <w:szCs w:val="20"/>
-              </w:rPr>
-              <w:t xml:space="preserve"> Object struct which stores information of the position, rotation etc. The code then defines an array of vec3 positions for each of the cube instances, and then uses a loop to instantiate  the cubes with different positions (already set in the array positions[]), and modifying the orientations by modifying the values in Object before pushing it back to the vector. </w:t>
-            </w:r>
-          </w:p>
-          <w:p>
-            <w:pPr>
-              <w:rPr>
-                <w:sz w:val="20"/>
-                <w:szCs w:val="20"/>
-              </w:rPr>
-            </w:pPr>
-          </w:p>
-          <w:p>
-            <w:pPr>
-              <w:rPr>
-                <w:sz w:val="20"/>
-                <w:szCs w:val="20"/>
-              </w:rPr>
-            </w:pPr>
-            <w:r>
-              <w:rPr>
-                <w:sz w:val="20"/>
-                <w:szCs w:val="20"/>
-              </w:rPr>
-              <w:t>In the render loop, the code then loops through the objects vector, applying the different individual transformations to each of the cubes, calculating and implementing the MVP</w:t>
-            </w:r>
-            <w:r>
-              <w:rPr>
-                <w:sz w:val="20"/>
-                <w:szCs w:val="20"/>
-              </w:rPr>
-              <w:t xml:space="preserve"> </w:t>
-            </w:r>
-            <w:r>
-              <w:rPr>
-                <w:sz w:val="20"/>
-                <w:szCs w:val="20"/>
-              </w:rPr>
-              <w:t xml:space="preserve">and then </w:t>
-            </w:r>
-            <w:proofErr w:type="spellStart"/>
-            <w:r>
-              <w:rPr>
-                <w:sz w:val="20"/>
-                <w:szCs w:val="20"/>
-              </w:rPr>
-              <w:t>glDrawElements</w:t>
-            </w:r>
-            <w:proofErr w:type="spellEnd"/>
-            <w:r>
-              <w:rPr>
-                <w:sz w:val="20"/>
-                <w:szCs w:val="20"/>
-              </w:rPr>
-              <w:t xml:space="preserve"> is called at the end.</w:t>
+            <w:tcW w:w="6589" w:type="dxa"/>
+            <w:vAlign w:val="center"/>
+          </w:tcPr>
+          <w:p>
+            <w:pPr>
+              <w:rPr>
+                <w:sz w:val="20"/>
+                <w:szCs w:val="20"/>
+              </w:rPr>
+            </w:pPr>
+            <w:r>
+              <w:rPr>
+                <w:sz w:val="20"/>
+                <w:szCs w:val="20"/>
+              </w:rPr>
+              <w:t>Courswork.cpp lines 278 – 300 and lines 435 to 465</w:t>
             </w:r>
           </w:p>
         </w:tc>
@@ -1343,7 +1195,7 @@
         </w:trPr>
         <w:tc>
           <w:tcPr>
-            <w:tcW w:w="562" w:type="dxa"/>
+            <w:tcW w:w="672" w:type="dxa"/>
             <w:vMerge/>
             <w:vAlign w:val="center"/>
           </w:tcPr>
@@ -1358,7 +1210,7 @@
         </w:tc>
         <w:tc>
           <w:tcPr>
-            <w:tcW w:w="1384" w:type="dxa"/>
+            <w:tcW w:w="1755" w:type="dxa"/>
             <w:vAlign w:val="center"/>
           </w:tcPr>
           <w:p>
@@ -1379,16 +1231,130 @@
         </w:tc>
         <w:tc>
           <w:tcPr>
-            <w:tcW w:w="7070" w:type="dxa"/>
-            <w:vAlign w:val="center"/>
-          </w:tcPr>
-          <w:p>
-            <w:pPr>
-              <w:rPr>
-                <w:sz w:val="20"/>
-                <w:szCs w:val="20"/>
-              </w:rPr>
-            </w:pPr>
+            <w:tcW w:w="6589" w:type="dxa"/>
+            <w:vAlign w:val="center"/>
+          </w:tcPr>
+          <w:p>
+            <w:pPr>
+              <w:rPr>
+                <w:sz w:val="20"/>
+                <w:szCs w:val="20"/>
+              </w:rPr>
+            </w:pPr>
+            <w:r>
+              <w:rPr>
+                <w:sz w:val="20"/>
+                <w:szCs w:val="20"/>
+              </w:rPr>
+              <w:t>Coursework.cpp lines 31-40</w:t>
+            </w:r>
+            <w:r>
+              <w:rPr>
+                <w:sz w:val="20"/>
+                <w:szCs w:val="20"/>
+              </w:rPr>
+              <w:t xml:space="preserve">, </w:t>
+            </w:r>
+            <w:r>
+              <w:rPr>
+                <w:sz w:val="20"/>
+                <w:szCs w:val="20"/>
+              </w:rPr>
+              <w:t xml:space="preserve">lines 322 </w:t>
+            </w:r>
+            <w:r>
+              <w:rPr>
+                <w:sz w:val="20"/>
+                <w:szCs w:val="20"/>
+              </w:rPr>
+              <w:t>–</w:t>
+            </w:r>
+            <w:r>
+              <w:rPr>
+                <w:sz w:val="20"/>
+                <w:szCs w:val="20"/>
+              </w:rPr>
+              <w:t xml:space="preserve"> 346</w:t>
+            </w:r>
+            <w:r>
+              <w:rPr>
+                <w:sz w:val="20"/>
+                <w:szCs w:val="20"/>
+              </w:rPr>
+              <w:t xml:space="preserve">, lines 406 </w:t>
+            </w:r>
+            <w:r>
+              <w:rPr>
+                <w:sz w:val="20"/>
+                <w:szCs w:val="20"/>
+              </w:rPr>
+              <w:t>–</w:t>
+            </w:r>
+            <w:r>
+              <w:rPr>
+                <w:sz w:val="20"/>
+                <w:szCs w:val="20"/>
+              </w:rPr>
+              <w:t xml:space="preserve"> </w:t>
+            </w:r>
+            <w:r>
+              <w:rPr>
+                <w:sz w:val="20"/>
+                <w:szCs w:val="20"/>
+              </w:rPr>
+              <w:t>425</w:t>
+            </w:r>
+            <w:r>
+              <w:rPr>
+                <w:sz w:val="20"/>
+                <w:szCs w:val="20"/>
+              </w:rPr>
+              <w:t xml:space="preserve"> and lines 473 to 489</w:t>
+            </w:r>
+          </w:p>
+          <w:p>
+            <w:pPr>
+              <w:rPr>
+                <w:sz w:val="20"/>
+                <w:szCs w:val="20"/>
+              </w:rPr>
+            </w:pPr>
+            <w:r>
+              <w:rPr>
+                <w:sz w:val="20"/>
+                <w:szCs w:val="20"/>
+              </w:rPr>
+              <w:t>vertexShader.glsl line 6 and line 11 and lines 24-25</w:t>
+            </w:r>
+          </w:p>
+          <w:p>
+            <w:pPr>
+              <w:rPr>
+                <w:sz w:val="20"/>
+                <w:szCs w:val="20"/>
+              </w:rPr>
+            </w:pPr>
+            <w:r>
+              <w:rPr>
+                <w:sz w:val="20"/>
+                <w:szCs w:val="20"/>
+              </w:rPr>
+              <w:t>fragmentShader.glsl lines 23 – 32 and lines 50-56 and lines 60</w:t>
+            </w:r>
+            <w:r>
+              <w:rPr>
+                <w:sz w:val="20"/>
+                <w:szCs w:val="20"/>
+              </w:rPr>
+              <w:t xml:space="preserve"> </w:t>
+            </w:r>
+            <w:r>
+              <w:rPr>
+                <w:sz w:val="20"/>
+                <w:szCs w:val="20"/>
+              </w:rPr>
+              <w:t>- 85</w:t>
+            </w:r>
           </w:p>
         </w:tc>
       </w:tr>
@@ -1398,7 +1364,7 @@
         </w:trPr>
         <w:tc>
           <w:tcPr>
-            <w:tcW w:w="562" w:type="dxa"/>
+            <w:tcW w:w="672" w:type="dxa"/>
             <w:vMerge w:val="restart"/>
             <w:vAlign w:val="center"/>
           </w:tcPr>
@@ -1423,7 +1389,7 @@
         </w:tc>
         <w:tc>
           <w:tcPr>
-            <w:tcW w:w="1384" w:type="dxa"/>
+            <w:tcW w:w="1755" w:type="dxa"/>
             <w:vAlign w:val="center"/>
           </w:tcPr>
           <w:p>
@@ -1446,7 +1412,7 @@
         </w:tc>
         <w:tc>
           <w:tcPr>
-            <w:tcW w:w="7070" w:type="dxa"/>
+            <w:tcW w:w="6589" w:type="dxa"/>
             <w:vAlign w:val="center"/>
           </w:tcPr>
           <w:p>
@@ -1463,49 +1429,8 @@
                 <w:sz w:val="20"/>
                 <w:szCs w:val="20"/>
               </w:rPr>
-              <w:t>In my code, I implemented my own custom functions for calculating the view and projection matrices. These functions are defined in maths.cpp, as Maths::</w:t>
-            </w:r>
-            <w:proofErr w:type="spellStart"/>
-            <w:r>
-              <w:rPr>
-                <w:sz w:val="20"/>
-                <w:szCs w:val="20"/>
-              </w:rPr>
-              <w:t>customLookAt</w:t>
-            </w:r>
-            <w:proofErr w:type="spellEnd"/>
-            <w:r>
-              <w:rPr>
-                <w:sz w:val="20"/>
-                <w:szCs w:val="20"/>
-              </w:rPr>
-              <w:t xml:space="preserve"> and Maths::</w:t>
-            </w:r>
-            <w:proofErr w:type="spellStart"/>
-            <w:r>
-              <w:rPr>
-                <w:sz w:val="20"/>
-                <w:szCs w:val="20"/>
-              </w:rPr>
-              <w:t>customPerspective</w:t>
-            </w:r>
-            <w:proofErr w:type="spellEnd"/>
-            <w:r>
-              <w:rPr>
-                <w:sz w:val="20"/>
-                <w:szCs w:val="20"/>
-              </w:rPr>
-              <w:t xml:space="preserve">. These functions are based on the information given to me from the lectures and </w:t>
-            </w:r>
-            <w:proofErr w:type="spellStart"/>
-            <w:r>
-              <w:rPr>
-                <w:sz w:val="20"/>
-                <w:szCs w:val="20"/>
-              </w:rPr>
-              <w:t>labsheets</w:t>
-            </w:r>
-            <w:proofErr w:type="spellEnd"/>
+              <w:t>Maths.cpp lines 46-70</w:t>
+            </w:r>
           </w:p>
           <w:p>
             <w:pPr>
@@ -1516,147 +1441,12 @@
                 <w:szCs w:val="20"/>
               </w:rPr>
             </w:pPr>
-          </w:p>
-          <w:p>
-            <w:pPr>
-              <w:keepNext/>
-              <w:keepLines/>
-              <w:rPr>
-                <w:sz w:val="20"/>
-                <w:szCs w:val="20"/>
-              </w:rPr>
-            </w:pPr>
-            <w:r>
-              <w:rPr>
-                <w:sz w:val="20"/>
-                <w:szCs w:val="20"/>
-              </w:rPr>
-              <w:t xml:space="preserve">The </w:t>
-            </w:r>
-            <w:proofErr w:type="spellStart"/>
-            <w:r>
-              <w:rPr>
-                <w:sz w:val="20"/>
-                <w:szCs w:val="20"/>
-              </w:rPr>
-              <w:t>customLookAt</w:t>
-            </w:r>
-            <w:proofErr w:type="spellEnd"/>
-            <w:r>
-              <w:rPr>
-                <w:sz w:val="20"/>
-                <w:szCs w:val="20"/>
-              </w:rPr>
-              <w:t xml:space="preserve"> function constructs the view matrix by first translating a default mat4  matrix by -eye and then calculates the front, right and up vectors based on the eye (cameras position), the target and the world up vector. </w:t>
-            </w:r>
-            <w:r>
-              <w:rPr>
-                <w:sz w:val="20"/>
-                <w:szCs w:val="20"/>
-              </w:rPr>
-              <w:t xml:space="preserve">These vectors are then used to construct the rotation matrix which is combined with the translation matrix which shifts the </w:t>
-            </w:r>
-            <w:proofErr w:type="spellStart"/>
-            <w:r>
-              <w:rPr>
-                <w:sz w:val="20"/>
-                <w:szCs w:val="20"/>
-              </w:rPr>
-              <w:t>worldspace</w:t>
-            </w:r>
-            <w:proofErr w:type="spellEnd"/>
-            <w:r>
-              <w:rPr>
-                <w:sz w:val="20"/>
-                <w:szCs w:val="20"/>
-              </w:rPr>
-              <w:t xml:space="preserve"> so that the camera is at 0,0,0</w:t>
-            </w:r>
-          </w:p>
-          <w:p>
-            <w:pPr>
-              <w:keepNext/>
-              <w:keepLines/>
-              <w:rPr>
-                <w:sz w:val="20"/>
-                <w:szCs w:val="20"/>
-              </w:rPr>
-            </w:pPr>
-          </w:p>
-          <w:p>
-            <w:pPr>
-              <w:keepNext/>
-              <w:keepLines/>
-              <w:rPr>
-                <w:sz w:val="20"/>
-                <w:szCs w:val="20"/>
-              </w:rPr>
-            </w:pPr>
-            <w:r>
-              <w:rPr>
-                <w:sz w:val="20"/>
-                <w:szCs w:val="20"/>
-              </w:rPr>
-              <w:t xml:space="preserve">The </w:t>
-            </w:r>
-            <w:proofErr w:type="spellStart"/>
-            <w:r>
-              <w:rPr>
-                <w:sz w:val="20"/>
-                <w:szCs w:val="20"/>
-              </w:rPr>
-              <w:t>customPerspective</w:t>
-            </w:r>
-            <w:proofErr w:type="spellEnd"/>
-            <w:r>
-              <w:rPr>
-                <w:sz w:val="20"/>
-                <w:szCs w:val="20"/>
-              </w:rPr>
-              <w:t xml:space="preserve"> function calculates a perspective projection matrix given an </w:t>
-            </w:r>
-            <w:proofErr w:type="spellStart"/>
-            <w:r>
-              <w:rPr>
-                <w:sz w:val="20"/>
-                <w:szCs w:val="20"/>
-              </w:rPr>
-              <w:t>fov</w:t>
-            </w:r>
-            <w:proofErr w:type="spellEnd"/>
-            <w:r>
-              <w:rPr>
-                <w:sz w:val="20"/>
-                <w:szCs w:val="20"/>
-              </w:rPr>
-              <w:t xml:space="preserve">, aspect ratio, near and far planes. The function then calculates the top and right values based on the given parameters. The projection matrix is then constructed based on the formula given in the lectures for each element in the matrix </w:t>
-            </w:r>
-          </w:p>
-          <w:p>
-            <w:pPr>
-              <w:keepNext/>
-              <w:keepLines/>
-              <w:rPr>
-                <w:sz w:val="20"/>
-                <w:szCs w:val="20"/>
-              </w:rPr>
-            </w:pPr>
-          </w:p>
-          <w:p>
-            <w:pPr>
-              <w:keepNext/>
-              <w:keepLines/>
-              <w:rPr>
-                <w:sz w:val="20"/>
-                <w:szCs w:val="20"/>
-              </w:rPr>
-            </w:pPr>
-            <w:r>
-              <w:rPr>
-                <w:sz w:val="20"/>
-                <w:szCs w:val="20"/>
-              </w:rPr>
-              <w:t>Both functions are then used in coursework.cpp within the render loop to form the MVP matrix</w:t>
+            <w:r>
+              <w:rPr>
+                <w:sz w:val="20"/>
+                <w:szCs w:val="20"/>
+              </w:rPr>
+              <w:t>Used in Camera.cpp lines 12 - 18</w:t>
             </w:r>
           </w:p>
         </w:tc>
@@ -1667,7 +1457,7 @@
         </w:trPr>
         <w:tc>
           <w:tcPr>
-            <w:tcW w:w="562" w:type="dxa"/>
+            <w:tcW w:w="672" w:type="dxa"/>
             <w:vMerge/>
             <w:vAlign w:val="center"/>
           </w:tcPr>
@@ -1684,7 +1474,7 @@
         </w:tc>
         <w:tc>
           <w:tcPr>
-            <w:tcW w:w="1384" w:type="dxa"/>
+            <w:tcW w:w="1755" w:type="dxa"/>
             <w:vAlign w:val="center"/>
           </w:tcPr>
           <w:p>
@@ -1707,7 +1497,7 @@
         </w:tc>
         <w:tc>
           <w:tcPr>
-            <w:tcW w:w="7070" w:type="dxa"/>
+            <w:tcW w:w="6589" w:type="dxa"/>
             <w:vAlign w:val="center"/>
           </w:tcPr>
           <w:p>
@@ -1719,6 +1509,27 @@
                 <w:szCs w:val="20"/>
               </w:rPr>
             </w:pPr>
+            <w:r>
+              <w:rPr>
+                <w:sz w:val="20"/>
+                <w:szCs w:val="20"/>
+              </w:rPr>
+              <w:t>Coursework.cpp lines 99 – 102 and lines 302 – 308 and lines 457</w:t>
+            </w:r>
+            <w:r>
+              <w:rPr>
+                <w:sz w:val="20"/>
+                <w:szCs w:val="20"/>
+              </w:rPr>
+              <w:t xml:space="preserve"> </w:t>
+            </w:r>
+            <w:r>
+              <w:rPr>
+                <w:sz w:val="20"/>
+                <w:szCs w:val="20"/>
+              </w:rPr>
+              <w:t xml:space="preserve">– 460 </w:t>
+            </w:r>
           </w:p>
         </w:tc>
       </w:tr>
@@ -1728,7 +1539,7 @@
         </w:trPr>
         <w:tc>
           <w:tcPr>
-            <w:tcW w:w="562" w:type="dxa"/>
+            <w:tcW w:w="672" w:type="dxa"/>
             <w:vMerge/>
             <w:vAlign w:val="center"/>
           </w:tcPr>
@@ -1745,7 +1556,7 @@
         </w:tc>
         <w:tc>
           <w:tcPr>
-            <w:tcW w:w="1384" w:type="dxa"/>
+            <w:tcW w:w="1755" w:type="dxa"/>
             <w:vAlign w:val="center"/>
           </w:tcPr>
           <w:p>
@@ -1768,7 +1579,7 @@
         </w:tc>
         <w:tc>
           <w:tcPr>
-            <w:tcW w:w="7070" w:type="dxa"/>
+            <w:tcW w:w="6589" w:type="dxa"/>
             <w:vAlign w:val="center"/>
           </w:tcPr>
           <w:p>
@@ -1780,6 +1591,30 @@
                 <w:szCs w:val="20"/>
               </w:rPr>
             </w:pPr>
+            <w:r>
+              <w:rPr>
+                <w:sz w:val="20"/>
+                <w:szCs w:val="20"/>
+              </w:rPr>
+              <w:t xml:space="preserve">Coursework.cpp lines 511 – 541 </w:t>
+            </w:r>
+          </w:p>
+          <w:p>
+            <w:pPr>
+              <w:keepNext/>
+              <w:keepLines/>
+              <w:rPr>
+                <w:sz w:val="20"/>
+                <w:szCs w:val="20"/>
+              </w:rPr>
+            </w:pPr>
+            <w:r>
+              <w:rPr>
+                <w:sz w:val="20"/>
+                <w:szCs w:val="20"/>
+              </w:rPr>
+              <w:t>Camera.cpp &amp; Camera.hpp</w:t>
+            </w:r>
           </w:p>
         </w:tc>
       </w:tr>
@@ -1789,7 +1624,7 @@
         </w:trPr>
         <w:tc>
           <w:tcPr>
-            <w:tcW w:w="562" w:type="dxa"/>
+            <w:tcW w:w="672" w:type="dxa"/>
             <w:vMerge/>
             <w:vAlign w:val="center"/>
           </w:tcPr>
@@ -1806,7 +1641,7 @@
         </w:tc>
         <w:tc>
           <w:tcPr>
-            <w:tcW w:w="1384" w:type="dxa"/>
+            <w:tcW w:w="1755" w:type="dxa"/>
             <w:vAlign w:val="center"/>
           </w:tcPr>
           <w:p>
@@ -1828,7 +1663,7 @@
         </w:tc>
         <w:tc>
           <w:tcPr>
-            <w:tcW w:w="7070" w:type="dxa"/>
+            <w:tcW w:w="6589" w:type="dxa"/>
             <w:vAlign w:val="center"/>
           </w:tcPr>
           <w:p>
@@ -1839,6 +1674,29 @@
                 <w:szCs w:val="20"/>
               </w:rPr>
             </w:pPr>
+            <w:r>
+              <w:rPr>
+                <w:sz w:val="20"/>
+                <w:szCs w:val="20"/>
+              </w:rPr>
+              <w:t>Coursework.cpp lines 333 – 358 and lines 405 – 418 and lines 472 – 488</w:t>
+            </w:r>
+          </w:p>
+          <w:p>
+            <w:pPr>
+              <w:keepLines/>
+              <w:rPr>
+                <w:sz w:val="20"/>
+                <w:szCs w:val="20"/>
+              </w:rPr>
+            </w:pPr>
+            <w:r>
+              <w:rPr>
+                <w:sz w:val="20"/>
+                <w:szCs w:val="20"/>
+              </w:rPr>
+              <w:t>FragmentShader.glsl lines 89 - 137</w:t>
+            </w:r>
           </w:p>
         </w:tc>
       </w:tr>
@@ -1848,7 +1706,7 @@
         </w:trPr>
         <w:tc>
           <w:tcPr>
-            <w:tcW w:w="562" w:type="dxa"/>
+            <w:tcW w:w="672" w:type="dxa"/>
             <w:vMerge w:val="restart"/>
             <w:vAlign w:val="center"/>
           </w:tcPr>
@@ -1870,7 +1728,7 @@
         </w:tc>
         <w:tc>
           <w:tcPr>
-            <w:tcW w:w="1384" w:type="dxa"/>
+            <w:tcW w:w="1755" w:type="dxa"/>
             <w:vAlign w:val="center"/>
           </w:tcPr>
           <w:p>
@@ -1891,7 +1749,7 @@
         </w:tc>
         <w:tc>
           <w:tcPr>
-            <w:tcW w:w="7070" w:type="dxa"/>
+            <w:tcW w:w="6589" w:type="dxa"/>
             <w:vAlign w:val="center"/>
           </w:tcPr>
           <w:p>
@@ -1910,7 +1768,7 @@
         </w:trPr>
         <w:tc>
           <w:tcPr>
-            <w:tcW w:w="562" w:type="dxa"/>
+            <w:tcW w:w="672" w:type="dxa"/>
             <w:vMerge/>
             <w:vAlign w:val="center"/>
           </w:tcPr>
@@ -1925,7 +1783,7 @@
         </w:tc>
         <w:tc>
           <w:tcPr>
-            <w:tcW w:w="1384" w:type="dxa"/>
+            <w:tcW w:w="1755" w:type="dxa"/>
             <w:vAlign w:val="center"/>
           </w:tcPr>
           <w:p>
@@ -1946,7 +1804,7 @@
         </w:tc>
         <w:tc>
           <w:tcPr>
-            <w:tcW w:w="7070" w:type="dxa"/>
+            <w:tcW w:w="6589" w:type="dxa"/>
             <w:vAlign w:val="center"/>
           </w:tcPr>
           <w:p>
@@ -1965,7 +1823,7 @@
         </w:trPr>
         <w:tc>
           <w:tcPr>
-            <w:tcW w:w="562" w:type="dxa"/>
+            <w:tcW w:w="672" w:type="dxa"/>
             <w:vMerge/>
             <w:vAlign w:val="center"/>
           </w:tcPr>
@@ -1980,7 +1838,7 @@
         </w:tc>
         <w:tc>
           <w:tcPr>
-            <w:tcW w:w="1384" w:type="dxa"/>
+            <w:tcW w:w="1755" w:type="dxa"/>
             <w:vAlign w:val="center"/>
           </w:tcPr>
           <w:p>
@@ -2001,7 +1859,7 @@
         </w:tc>
         <w:tc>
           <w:tcPr>
-            <w:tcW w:w="7070" w:type="dxa"/>
+            <w:tcW w:w="6589" w:type="dxa"/>
             <w:vAlign w:val="center"/>
           </w:tcPr>
           <w:p>
@@ -2020,7 +1878,7 @@
         </w:trPr>
         <w:tc>
           <w:tcPr>
-            <w:tcW w:w="562" w:type="dxa"/>
+            <w:tcW w:w="672" w:type="dxa"/>
             <w:vMerge/>
             <w:vAlign w:val="center"/>
           </w:tcPr>
@@ -2035,7 +1893,7 @@
         </w:tc>
         <w:tc>
           <w:tcPr>
-            <w:tcW w:w="1384" w:type="dxa"/>
+            <w:tcW w:w="1755" w:type="dxa"/>
             <w:vAlign w:val="center"/>
           </w:tcPr>
           <w:p>
@@ -2056,7 +1914,7 @@
         </w:tc>
         <w:tc>
           <w:tcPr>
-            <w:tcW w:w="7070" w:type="dxa"/>
+            <w:tcW w:w="6589" w:type="dxa"/>
             <w:vAlign w:val="center"/>
           </w:tcPr>
           <w:p>
@@ -2075,7 +1933,7 @@
         </w:trPr>
         <w:tc>
           <w:tcPr>
-            <w:tcW w:w="562" w:type="dxa"/>
+            <w:tcW w:w="672" w:type="dxa"/>
             <w:vMerge w:val="restart"/>
             <w:vAlign w:val="center"/>
           </w:tcPr>
@@ -2097,7 +1955,7 @@
         </w:tc>
         <w:tc>
           <w:tcPr>
-            <w:tcW w:w="1384" w:type="dxa"/>
+            <w:tcW w:w="1755" w:type="dxa"/>
             <w:vAlign w:val="center"/>
           </w:tcPr>
           <w:p>
@@ -2118,7 +1976,7 @@
         </w:tc>
         <w:tc>
           <w:tcPr>
-            <w:tcW w:w="7070" w:type="dxa"/>
+            <w:tcW w:w="6589" w:type="dxa"/>
             <w:vAlign w:val="center"/>
           </w:tcPr>
           <w:p>
@@ -2137,7 +1995,7 @@
         </w:trPr>
         <w:tc>
           <w:tcPr>
-            <w:tcW w:w="562" w:type="dxa"/>
+            <w:tcW w:w="672" w:type="dxa"/>
             <w:vMerge/>
             <w:vAlign w:val="center"/>
           </w:tcPr>
@@ -2152,7 +2010,7 @@
         </w:tc>
         <w:tc>
           <w:tcPr>
-            <w:tcW w:w="1384" w:type="dxa"/>
+            <w:tcW w:w="1755" w:type="dxa"/>
             <w:vAlign w:val="center"/>
           </w:tcPr>
           <w:p>
@@ -2173,7 +2031,7 @@
         </w:tc>
         <w:tc>
           <w:tcPr>
-            <w:tcW w:w="7070" w:type="dxa"/>
+            <w:tcW w:w="6589" w:type="dxa"/>
             <w:vAlign w:val="center"/>
           </w:tcPr>
           <w:p>
@@ -2192,7 +2050,7 @@
         </w:trPr>
         <w:tc>
           <w:tcPr>
-            <w:tcW w:w="562" w:type="dxa"/>
+            <w:tcW w:w="672" w:type="dxa"/>
             <w:vMerge/>
             <w:vAlign w:val="center"/>
           </w:tcPr>
@@ -2207,7 +2065,7 @@
         </w:tc>
         <w:tc>
           <w:tcPr>
-            <w:tcW w:w="1384" w:type="dxa"/>
+            <w:tcW w:w="1755" w:type="dxa"/>
             <w:vAlign w:val="center"/>
           </w:tcPr>
           <w:p>
@@ -2228,7 +2086,7 @@
         </w:tc>
         <w:tc>
           <w:tcPr>
-            <w:tcW w:w="7070" w:type="dxa"/>
+            <w:tcW w:w="6589" w:type="dxa"/>
             <w:vAlign w:val="center"/>
           </w:tcPr>
           <w:p>
@@ -2247,7 +2105,7 @@
         </w:trPr>
         <w:tc>
           <w:tcPr>
-            <w:tcW w:w="562" w:type="dxa"/>
+            <w:tcW w:w="672" w:type="dxa"/>
             <w:vMerge/>
             <w:vAlign w:val="center"/>
           </w:tcPr>
@@ -2262,7 +2120,7 @@
         </w:tc>
         <w:tc>
           <w:tcPr>
-            <w:tcW w:w="1384" w:type="dxa"/>
+            <w:tcW w:w="1755" w:type="dxa"/>
             <w:vAlign w:val="center"/>
           </w:tcPr>
           <w:p>
@@ -2283,7 +2141,7 @@
         </w:tc>
         <w:tc>
           <w:tcPr>
-            <w:tcW w:w="7070" w:type="dxa"/>
+            <w:tcW w:w="6589" w:type="dxa"/>
             <w:vAlign w:val="center"/>
           </w:tcPr>
           <w:p>
@@ -2302,7 +2160,7 @@
         </w:trPr>
         <w:tc>
           <w:tcPr>
-            <w:tcW w:w="562" w:type="dxa"/>
+            <w:tcW w:w="672" w:type="dxa"/>
             <w:vMerge/>
             <w:vAlign w:val="center"/>
           </w:tcPr>
@@ -2317,7 +2175,7 @@
         </w:tc>
         <w:tc>
           <w:tcPr>
-            <w:tcW w:w="1384" w:type="dxa"/>
+            <w:tcW w:w="1755" w:type="dxa"/>
             <w:vAlign w:val="center"/>
           </w:tcPr>
           <w:p>
@@ -2338,7 +2196,7 @@
         </w:tc>
         <w:tc>
           <w:tcPr>
-            <w:tcW w:w="7070" w:type="dxa"/>
+            <w:tcW w:w="6589" w:type="dxa"/>
             <w:vAlign w:val="center"/>
           </w:tcPr>
           <w:p>

</xml_diff>